<commit_message>
Javascript Exercises - Lesson 6
</commit_message>
<xml_diff>
--- a/documents/Javascript Exercises.docx
+++ b/documents/Javascript Exercises.docx
@@ -494,8 +494,6 @@
         </w:rPr>
         <w:t xml:space="preserve">(booyah1, 2000); </w:t>
       </w:r>
-      <w:bookmarkStart w:id="0" w:name="_GoBack"/>
-      <w:bookmarkEnd w:id="0"/>
     </w:p>
     <w:p>
       <w:pPr>
@@ -549,6 +547,28 @@
             <w:r>
               <w:rPr>
                 <w:rFonts w:ascii="Menlo" w:hAnsi="Menlo" w:cs="Menlo"/>
+                <w:i/>
+                <w:iCs/>
+                <w:color w:val="808080"/>
+                <w:sz w:val="18"/>
+                <w:szCs w:val="18"/>
+              </w:rPr>
+              <w:t>//////////////////////////////////</w:t>
+            </w:r>
+            <w:r>
+              <w:rPr>
+                <w:rFonts w:ascii="Menlo" w:hAnsi="Menlo" w:cs="Menlo"/>
+                <w:i/>
+                <w:iCs/>
+                <w:color w:val="808080"/>
+                <w:sz w:val="18"/>
+                <w:szCs w:val="18"/>
+              </w:rPr>
+              <w:br/>
+            </w:r>
+            <w:r>
+              <w:rPr>
+                <w:rFonts w:ascii="Menlo" w:hAnsi="Menlo" w:cs="Menlo"/>
                 <w:b/>
                 <w:bCs/>
                 <w:color w:val="000080"/>
@@ -585,6 +605,15 @@
                 <w:szCs w:val="18"/>
               </w:rPr>
               <w:br/>
+            </w:r>
+            <w:r>
+              <w:rPr>
+                <w:rFonts w:ascii="Menlo" w:hAnsi="Menlo" w:cs="Menlo"/>
+                <w:color w:val="000000"/>
+                <w:sz w:val="18"/>
+                <w:szCs w:val="18"/>
+              </w:rPr>
+              <w:br/>
               <w:t xml:space="preserve">    </w:t>
             </w:r>
             <w:r>
@@ -635,6 +664,7 @@
                 <w:szCs w:val="18"/>
               </w:rPr>
               <w:br/>
+              <w:t>}</w:t>
             </w:r>
             <w:r>
               <w:rPr>
@@ -644,12 +674,24 @@
                 <w:szCs w:val="18"/>
               </w:rPr>
               <w:br/>
-              <w:t>}</w:t>
-            </w:r>
-            <w:r>
-              <w:rPr>
-                <w:rFonts w:ascii="Menlo" w:hAnsi="Menlo" w:cs="Menlo"/>
-                <w:color w:val="000000"/>
+            </w:r>
+            <w:r>
+              <w:rPr>
+                <w:rFonts w:ascii="Menlo" w:hAnsi="Menlo" w:cs="Menlo"/>
+                <w:i/>
+                <w:iCs/>
+                <w:color w:val="808080"/>
+                <w:sz w:val="18"/>
+                <w:szCs w:val="18"/>
+              </w:rPr>
+              <w:t>//////////////////////////////////</w:t>
+            </w:r>
+            <w:r>
+              <w:rPr>
+                <w:rFonts w:ascii="Menlo" w:hAnsi="Menlo" w:cs="Menlo"/>
+                <w:i/>
+                <w:iCs/>
+                <w:color w:val="808080"/>
                 <w:sz w:val="18"/>
                 <w:szCs w:val="18"/>
               </w:rPr>
@@ -696,7 +738,17 @@
               <w:br/>
               <w:t xml:space="preserve">    </w:t>
             </w:r>
-            <w:proofErr w:type="spellStart"/>
+            <w:r>
+              <w:rPr>
+                <w:rFonts w:ascii="Menlo" w:hAnsi="Menlo" w:cs="Menlo"/>
+                <w:b/>
+                <w:bCs/>
+                <w:color w:val="000080"/>
+                <w:sz w:val="18"/>
+                <w:szCs w:val="18"/>
+              </w:rPr>
+              <w:t xml:space="preserve">return </w:t>
+            </w:r>
             <w:r>
               <w:rPr>
                 <w:rFonts w:ascii="Menlo" w:hAnsi="Menlo" w:cs="Menlo"/>
@@ -706,9 +758,8 @@
                 <w:sz w:val="18"/>
                 <w:szCs w:val="18"/>
               </w:rPr>
-              <w:t>setTimeout</w:t>
-            </w:r>
-            <w:proofErr w:type="spellEnd"/>
+              <w:t>booyah1</w:t>
+            </w:r>
             <w:r>
               <w:rPr>
                 <w:rFonts w:ascii="Menlo" w:hAnsi="Menlo" w:cs="Menlo"/>
@@ -716,45 +767,7 @@
                 <w:sz w:val="18"/>
                 <w:szCs w:val="18"/>
               </w:rPr>
-              <w:t>(</w:t>
-            </w:r>
-            <w:r>
-              <w:rPr>
-                <w:rFonts w:ascii="Menlo" w:hAnsi="Menlo" w:cs="Menlo"/>
-                <w:i/>
-                <w:iCs/>
-                <w:color w:val="000000"/>
-                <w:sz w:val="18"/>
-                <w:szCs w:val="18"/>
-              </w:rPr>
-              <w:t>booyah1</w:t>
-            </w:r>
-            <w:r>
-              <w:rPr>
-                <w:rFonts w:ascii="Menlo" w:hAnsi="Menlo" w:cs="Menlo"/>
-                <w:color w:val="000000"/>
-                <w:sz w:val="18"/>
-                <w:szCs w:val="18"/>
-              </w:rPr>
-              <w:t>,</w:t>
-            </w:r>
-            <w:r>
-              <w:rPr>
-                <w:rFonts w:ascii="Menlo" w:hAnsi="Menlo" w:cs="Menlo"/>
-                <w:color w:val="0000FF"/>
-                <w:sz w:val="18"/>
-                <w:szCs w:val="18"/>
-              </w:rPr>
-              <w:t>2000</w:t>
-            </w:r>
-            <w:r>
-              <w:rPr>
-                <w:rFonts w:ascii="Menlo" w:hAnsi="Menlo" w:cs="Menlo"/>
-                <w:color w:val="000000"/>
-                <w:sz w:val="18"/>
-                <w:szCs w:val="18"/>
-              </w:rPr>
-              <w:t>);</w:t>
+              <w:t>;</w:t>
             </w:r>
             <w:r>
               <w:rPr>
@@ -766,6 +779,8 @@
               <w:br/>
               <w:t>}</w:t>
             </w:r>
+            <w:bookmarkStart w:id="0" w:name="_GoBack"/>
+            <w:bookmarkEnd w:id="0"/>
           </w:p>
         </w:tc>
       </w:tr>

</xml_diff>